<commit_message>
Report complete [Lab 6]
</commit_message>
<xml_diff>
--- a/doc/lab_6/Krzysztof_Pierczyk_MARM_Lab_6.docx
+++ b/doc/lab_6/Krzysztof_Pierczyk_MARM_Lab_6.docx
@@ -1478,29 +1478,16 @@
                             <w:r>
                               <w:t xml:space="preserve">Rysunek </w:t>
                             </w:r>
+                            <w:fldSimple w:instr=" SEQ Rysunek \* ARABIC ">
+                              <w:r>
+                                <w:rPr>
+                                  <w:noProof/>
+                                </w:rPr>
+                                <w:t>1</w:t>
+                              </w:r>
+                            </w:fldSimple>
                             <w:r>
-                              <w:fldChar w:fldCharType="begin"/>
-                            </w:r>
-                            <w:r>
-                              <w:instrText xml:space="preserve"> SEQ Rysunek \* ARABIC </w:instrText>
-                            </w:r>
-                            <w:r>
-                              <w:fldChar w:fldCharType="separate"/>
-                            </w:r>
-                            <w:r>
-                              <w:rPr>
-                                <w:noProof/>
-                              </w:rPr>
-                              <w:t>1</w:t>
-                            </w:r>
-                            <w:r>
-                              <w:fldChar w:fldCharType="end"/>
-                            </w:r>
-                            <w:r>
-                              <w:t xml:space="preserve">. </w:t>
-                            </w:r>
-                            <w:r>
-                              <w:t>Konfiguracja przetwornika ADC</w:t>
+                              <w:t>. Konfiguracja przetwornika ADC</w:t>
                             </w:r>
                           </w:p>
                         </w:txbxContent>
@@ -1596,10 +1583,10 @@
             <v:path o:extrusionok="f" gradientshapeok="t" o:connecttype="rect"/>
             <o:lock v:ext="edit" aspectratio="t"/>
           </v:shapetype>
-          <v:shape id="_x0000_i1033" type="#_x0000_t75" style="width:453.6pt;height:535.5pt" o:ole="">
-            <v:imagedata r:id="rId5" o:title=""/>
+          <v:shape id="_x0000_i1025" type="#_x0000_t75" style="width:453.6pt;height:535.5pt" o:ole="">
+            <v:imagedata r:id="rId4" o:title=""/>
           </v:shape>
-          <o:OLEObject Type="Embed" ProgID="Word.Document.12" ShapeID="_x0000_i1033" DrawAspect="Content" ObjectID="_1651654798" r:id="rId6">
+          <o:OLEObject Type="Embed" ProgID="Word.Document.12" ShapeID="_x0000_i1025" DrawAspect="Content" ObjectID="_1651666234" r:id="rId5">
             <o:FieldCodes>\s</o:FieldCodes>
           </o:OLEObject>
         </w:object>
@@ -1616,13 +1603,7 @@
       </w:pPr>
       <w:r>
         <w:lastRenderedPageBreak/>
-        <w:t xml:space="preserve">Mniej problematyczna okazała się konfiguracja kanału DMA. Żądanie od przetwornika ADC może być odebrane m.in. w kanale 0 potoku 0 znajdującego się w układzie DMA. Ten też został wykorzystany w ćwiczeniu. Kanał został skonfigurowany na ciągłą, kołową </w:t>
-      </w:r>
-      <w:r>
-        <w:t>transmisję</w:t>
-      </w:r>
-      <w:r>
-        <w:t xml:space="preserve">   z układu ADC do pamięci. Zakończenie konwersji o długości równej pojemności bufora nie jest sygnalizowane przerwaniem.</w:t>
+        <w:t>Mniej problematyczna okazała się konfiguracja kanału DMA. Żądanie od przetwornika ADC może być odebrane m.in. w kanale 0 potoku 0 znajdującego się w układzie DMA. Ten też został wykorzystany w ćwiczeniu. Kanał został skonfigurowany na ciągłą, kołową transmisję   z układu ADC do pamięci. Zakończenie konwersji o długości równej pojemności bufora nie jest sygnalizowane przerwaniem.</w:t>
       </w:r>
     </w:p>
     <w:p>
@@ -1681,16 +1662,7 @@
                               <w:jc w:val="center"/>
                             </w:pPr>
                             <w:r>
-                              <w:t xml:space="preserve">Rysunek </w:t>
-                            </w:r>
-                            <w:r>
-                              <w:t>2</w:t>
-                            </w:r>
-                            <w:r>
-                              <w:t xml:space="preserve">. </w:t>
-                            </w:r>
-                            <w:r>
-                              <w:t>Konfiguracja kanału DMA</w:t>
+                              <w:t>Rysunek 2. Konfiguracja kanału DMA</w:t>
                             </w:r>
                           </w:p>
                         </w:txbxContent>
@@ -1744,10 +1716,10 @@
       <w:bookmarkEnd w:id="1"/>
       <w:r>
         <w:object w:dxaOrig="9072" w:dyaOrig="8715" w14:anchorId="723E9CC9">
-          <v:shape id="_x0000_i1038" type="#_x0000_t75" style="width:453.6pt;height:435.75pt" o:ole="">
-            <v:imagedata r:id="rId7" o:title=""/>
+          <v:shape id="_x0000_i1026" type="#_x0000_t75" style="width:453.6pt;height:435.75pt" o:ole="">
+            <v:imagedata r:id="rId6" o:title=""/>
           </v:shape>
-          <o:OLEObject Type="Embed" ProgID="Word.Document.12" ShapeID="_x0000_i1038" DrawAspect="Content" ObjectID="_1651654799" r:id="rId8">
+          <o:OLEObject Type="Embed" ProgID="Word.Document.12" ShapeID="_x0000_i1026" DrawAspect="Content" ObjectID="_1651666235" r:id="rId7">
             <o:FieldCodes>\s</o:FieldCodes>
           </o:OLEObject>
         </w:object>
@@ -1821,7 +1793,7 @@
                     <pic:cNvPicPr/>
                   </pic:nvPicPr>
                   <pic:blipFill>
-                    <a:blip r:embed="rId9" cstate="print">
+                    <a:blip r:embed="rId8" cstate="print">
                       <a:extLst>
                         <a:ext uri="{28A0092B-C50C-407E-A947-70E740481C1C}">
                           <a14:useLocalDpi xmlns:a14="http://schemas.microsoft.com/office/drawing/2010/main" val="0"/>
@@ -1895,7 +1867,7 @@
                     <pic:cNvPicPr/>
                   </pic:nvPicPr>
                   <pic:blipFill>
-                    <a:blip r:embed="rId10" cstate="print">
+                    <a:blip r:embed="rId9" cstate="print">
                       <a:extLst>
                         <a:ext uri="{28A0092B-C50C-407E-A947-70E740481C1C}">
                           <a14:useLocalDpi xmlns:a14="http://schemas.microsoft.com/office/drawing/2010/main" val="0"/>
@@ -1963,7 +1935,7 @@
                     <pic:cNvPicPr/>
                   </pic:nvPicPr>
                   <pic:blipFill>
-                    <a:blip r:embed="rId11" cstate="print">
+                    <a:blip r:embed="rId10" cstate="print">
                       <a:extLst>
                         <a:ext uri="{28A0092B-C50C-407E-A947-70E740481C1C}">
                           <a14:useLocalDpi xmlns:a14="http://schemas.microsoft.com/office/drawing/2010/main" val="0"/>
@@ -2037,7 +2009,7 @@
                     <pic:cNvPicPr/>
                   </pic:nvPicPr>
                   <pic:blipFill>
-                    <a:blip r:embed="rId12" cstate="print">
+                    <a:blip r:embed="rId11" cstate="print">
                       <a:extLst>
                         <a:ext uri="{28A0092B-C50C-407E-A947-70E740481C1C}">
                           <a14:useLocalDpi xmlns:a14="http://schemas.microsoft.com/office/drawing/2010/main" val="0"/>
@@ -2262,34 +2234,134 @@
         <w:t>miary dokładnoś</w:t>
       </w:r>
       <w:r>
-        <w:t>ci skonstruowanego miernika RMS. Zebrano 33 pomiary, po 3 dla kolejnych poziomów napięć w przedziale 100mV – 2850mV</w:t>
-      </w:r>
-      <w:r>
-        <w:t xml:space="preserve"> równo oddalonych między sobą.</w:t>
-      </w:r>
-      <w:r>
-        <w:t xml:space="preserve"> Wyniki zostały przedstawione w poniższej tabelce.</w:t>
+        <w:t>ci skonstruowanego miernika RMS. Zebrano 33 pomiary, po 3 dla kolejnych poziomów napięć w przedziale 1</w:t>
+      </w:r>
+      <w:r>
+        <w:t>5</w:t>
+      </w:r>
+      <w:r>
+        <w:t>0mV – 2</w:t>
+      </w:r>
+      <w:r>
+        <w:t>90</w:t>
+      </w:r>
+      <w:r>
+        <w:t>0mV</w:t>
+      </w:r>
+      <w:r>
+        <w:t>.</w:t>
+      </w:r>
+      <w:r>
+        <w:t xml:space="preserve"> Wyniki zostały przedstawione w </w:t>
+      </w:r>
+      <w:r>
+        <w:t>T</w:t>
+      </w:r>
+      <w:r>
+        <w:t>abeli 1</w:t>
+      </w:r>
+      <w:r>
+        <w:t>.</w:t>
       </w:r>
       <w:r>
         <w:t xml:space="preserve"> </w:t>
       </w:r>
       <w:r>
-        <w:t>Uśredniając powyższe wyniki otrzymujemy błąd bezwzględny o wartości … oraz średni błąd względny … .</w:t>
-      </w:r>
-      <w:r>
-        <w:t xml:space="preserve"> </w:t>
+        <w:t xml:space="preserve">Uśredniając powyższe wyniki otrzymujemy błąd bezwzględny o wartości </w:t>
+      </w:r>
+      <w:r>
+        <w:t xml:space="preserve">10,94mV. Aby jednak pokazać pełnię tego wyniku należy także dodać, że odchylenie standardowe błędu bezwzględnego to około </w:t>
+      </w:r>
+      <w:r>
+        <w:rPr>
+          <w:b/>
+          <w:bCs/>
+        </w:rPr>
+        <w:t>48,80</w:t>
+      </w:r>
+      <w:r>
+        <w:rPr>
+          <w:b/>
+          <w:bCs/>
+        </w:rPr>
+        <w:t>mV</w:t>
+      </w:r>
+      <w:r>
+        <w:t xml:space="preserve">. Jeżeli chodzi o błąd względny, to jego wartość średniokwadratowa wyniosła </w:t>
+      </w:r>
+      <w:r>
+        <w:rPr>
+          <w:b/>
+          <w:bCs/>
+        </w:rPr>
+        <w:t>29.11%</w:t>
+      </w:r>
+      <w:r>
+        <w:rPr>
+          <w:b/>
+          <w:bCs/>
+        </w:rPr>
+        <w:t>.</w:t>
       </w:r>
     </w:p>
     <w:p>
       <w:r>
-        <w:t xml:space="preserve">Jak można się było spodziewać, wyniki te nie są wybitne. Podobne osiągi można uzyskać w przypadku większości zintegrowanych układów tego typu. Zaletą takiego typu rozwiązań jest zmniejszenie ilości elementów w układzie, a co za tym idzie rozmiaru płytki drukowanej i poboru prądu. Ponadto takie przetworniki są o wiele łatwiejsze w zastosowaniu, gdyż wykorzystują wewnętrzną strukturę mikrokontrolera. Nie mogą one jednak konkurować z dedykowanymi układami scalonymi, ponieważ znajdują się one na jednym kawałku krzemu </w:t>
+        <w:t>Jak można się było spodziewać, wyniki te nie są wybitne</w:t>
+      </w:r>
+      <w:r>
+        <w:t>, a rzec nawet można, że marne</w:t>
+      </w:r>
+      <w:r>
+        <w:t xml:space="preserve">. Podobne osiągi można uzyskać w przypadku większości zintegrowanych układów tego typu. Zaletą takiego typu rozwiązań jest zmniejszenie ilości elementów w układzie, a co za tym idzie rozmiaru płytki drukowanej i poboru prądu. Ponadto takie przetworniki są o wiele </w:t>
       </w:r>
       <w:r>
         <w:lastRenderedPageBreak/>
-        <w:t>wraz z dużą ilością obwodów cyfrowych, przez co są słabo izolowane i bardzo podatne na zakłócenia.</w:t>
+        <w:t>łatwiejsze w zastosowaniu, gdyż wykorzystują wewnętrzną strukturę mikrokontrolera. Nie mogą one jednak konkurować z dedykowanymi układami scalonymi, ponieważ znajdują się one na jednym kawałku krzemu wraz z dużą ilością obwodów cyfrowych, przez co są słabo izolowane i bardzo podatne na zakłócenia.</w:t>
       </w:r>
     </w:p>
     <w:p/>
+    <w:p>
+      <w:pPr>
+        <w:pStyle w:val="Tytu"/>
+      </w:pPr>
+      <w:r>
+        <w:t>Wnioski</w:t>
+      </w:r>
+    </w:p>
+    <w:p>
+      <w:r>
+        <w:tab/>
+        <w:t>Możliwości użytkowanego mikrokontrolera STM32 w domenie analogowej nie są porywające. Plasują się na podobnym poziomie jak w konkurencyjnych układach. Mogą się one sprawdzić do implementowania prostych czujników, sterowników, czy regulatorów         o niskim stopniu skomplikowania. Połączone z możliwościami DSP mikrokontrolerów od ST mogą one stanowić solidną bazę do tworzenia np. urządzeń Internetu Rzeczy lub. Nie aspirują one do miana układów nadających się w urządzeniach audio, czy precyzyjnych jednostkach pomiarowych. Ich największą zaletą jest, jak już wspomniano, prostota wykorzystania w potencjalnym urządzeniu.</w:t>
+      </w:r>
+    </w:p>
+    <w:p>
+      <w:r>
+        <w:t xml:space="preserve">Tworzony w ramach zajęć miernik </w:t>
+      </w:r>
+      <w:r>
+        <w:rPr>
+          <w:i/>
+          <w:iCs/>
+        </w:rPr>
+        <w:t>True RMS</w:t>
+      </w:r>
+      <w:r>
+        <w:t xml:space="preserve"> daleko odbiega od ideału. Duża ilość urządzeń cyfrowych w otoczeniu mikrokontrolera, taktowanych wysokimi częstotliwościami wprowadza sporą dawkę zniekształceń do pomiarów. Aby temu zaradzić można by wprowadzić na wejściu konwertera prosty filtr dolnoprzepustowy, który przepuściłby jedynie częstotliwości interesujące z punktu widzenia pomiaru.</w:t>
+      </w:r>
+    </w:p>
+    <w:p>
+      <w:r>
+        <w:t xml:space="preserve">Innej modyfikacji można z kolei dokonań w przypadku (nie implementowanego tutaj) przetwornika DAC, obecnego w niektórych mikrokontrolerach z rodziny STM32. Jego wysoka impedancja wyjściowa sprawia, że może on mieć kłopot z wysterowaniem niektórych układów. Aby temu zaradzić, wystarczyłoby umieścić prosty bufor prądowy w postaci np. wzmacniacza </w:t>
+      </w:r>
+      <w:proofErr w:type="spellStart"/>
+      <w:r>
+        <w:t>nieodwracąjacego</w:t>
+      </w:r>
+      <w:proofErr w:type="spellEnd"/>
+      <w:r>
+        <w:t xml:space="preserve"> o jednostkowym wzmocnieniu.</w:t>
+      </w:r>
+    </w:p>
     <w:p/>
     <w:tbl>
       <w:tblPr>
@@ -2315,6 +2387,7 @@
               <w:jc w:val="center"/>
             </w:pPr>
             <w:r>
+              <w:lastRenderedPageBreak/>
               <w:t>Pomiar</w:t>
             </w:r>
             <w:r>
@@ -2395,8 +2468,32 @@
           <w:p>
             <w:pPr>
               <w:keepNext/>
-              <w:jc w:val="center"/>
-            </w:pPr>
+              <w:spacing w:line="276" w:lineRule="auto"/>
+              <w:jc w:val="center"/>
+            </w:pPr>
+            <w:r>
+              <w:t>1,61</w:t>
+            </w:r>
+          </w:p>
+          <w:p>
+            <w:pPr>
+              <w:keepNext/>
+              <w:spacing w:line="276" w:lineRule="auto"/>
+              <w:jc w:val="center"/>
+            </w:pPr>
+            <w:r>
+              <w:t>1,61</w:t>
+            </w:r>
+          </w:p>
+          <w:p>
+            <w:pPr>
+              <w:keepNext/>
+              <w:spacing w:line="276" w:lineRule="auto"/>
+              <w:jc w:val="center"/>
+            </w:pPr>
+            <w:r>
+              <w:t>2,42</w:t>
+            </w:r>
           </w:p>
         </w:tc>
         <w:tc>
@@ -2417,7 +2514,7 @@
               <w:jc w:val="center"/>
             </w:pPr>
             <w:r>
-              <w:t>100</w:t>
+              <w:t>147.65</w:t>
             </w:r>
           </w:p>
           <w:p>
@@ -2437,6 +2534,27 @@
               <w:keepNext/>
               <w:jc w:val="center"/>
             </w:pPr>
+            <w:r>
+              <w:t>146,04</w:t>
+            </w:r>
+          </w:p>
+          <w:p>
+            <w:pPr>
+              <w:keepNext/>
+              <w:jc w:val="center"/>
+            </w:pPr>
+            <w:r>
+              <w:t>146,04</w:t>
+            </w:r>
+          </w:p>
+          <w:p>
+            <w:pPr>
+              <w:keepNext/>
+              <w:jc w:val="center"/>
+            </w:pPr>
+            <w:r>
+              <w:t>145,23</w:t>
+            </w:r>
           </w:p>
         </w:tc>
       </w:tr>
@@ -2450,8 +2568,32 @@
           <w:p>
             <w:pPr>
               <w:keepNext/>
-              <w:jc w:val="center"/>
-            </w:pPr>
+              <w:spacing w:line="276" w:lineRule="auto"/>
+              <w:jc w:val="center"/>
+            </w:pPr>
+            <w:r>
+              <w:t>466,48</w:t>
+            </w:r>
+          </w:p>
+          <w:p>
+            <w:pPr>
+              <w:keepNext/>
+              <w:spacing w:line="276" w:lineRule="auto"/>
+              <w:jc w:val="center"/>
+            </w:pPr>
+            <w:r>
+              <w:t>329,52</w:t>
+            </w:r>
+          </w:p>
+          <w:p>
+            <w:pPr>
+              <w:keepNext/>
+              <w:spacing w:line="276" w:lineRule="auto"/>
+              <w:jc w:val="center"/>
+            </w:pPr>
+            <w:r>
+              <w:t>466,47</w:t>
+            </w:r>
           </w:p>
         </w:tc>
         <w:tc>
@@ -2472,7 +2614,7 @@
               <w:jc w:val="center"/>
             </w:pPr>
             <w:r>
-              <w:t>350</w:t>
+              <w:t>417,63</w:t>
             </w:r>
           </w:p>
           <w:p>
@@ -2493,6 +2635,27 @@
               <w:keepNext/>
               <w:jc w:val="center"/>
             </w:pPr>
+            <w:r>
+              <w:t>-48,85</w:t>
+            </w:r>
+          </w:p>
+          <w:p>
+            <w:pPr>
+              <w:keepNext/>
+              <w:jc w:val="center"/>
+            </w:pPr>
+            <w:r>
+              <w:t>88,11</w:t>
+            </w:r>
+          </w:p>
+          <w:p>
+            <w:pPr>
+              <w:keepNext/>
+              <w:jc w:val="center"/>
+            </w:pPr>
+            <w:r>
+              <w:t>-48,84</w:t>
+            </w:r>
           </w:p>
         </w:tc>
       </w:tr>
@@ -2506,8 +2669,32 @@
           <w:p>
             <w:pPr>
               <w:keepNext/>
-              <w:jc w:val="center"/>
-            </w:pPr>
+              <w:spacing w:line="276" w:lineRule="auto"/>
+              <w:jc w:val="center"/>
+            </w:pPr>
+            <w:r>
+              <w:t>659,84</w:t>
+            </w:r>
+          </w:p>
+          <w:p>
+            <w:pPr>
+              <w:keepNext/>
+              <w:spacing w:line="276" w:lineRule="auto"/>
+              <w:jc w:val="center"/>
+            </w:pPr>
+            <w:r>
+              <w:t>571,22</w:t>
+            </w:r>
+          </w:p>
+          <w:p>
+            <w:pPr>
+              <w:keepNext/>
+              <w:spacing w:line="276" w:lineRule="auto"/>
+              <w:jc w:val="center"/>
+            </w:pPr>
+            <w:r>
+              <w:t>659,03</w:t>
+            </w:r>
           </w:p>
         </w:tc>
         <w:tc>
@@ -2528,7 +2715,7 @@
               <w:jc w:val="center"/>
             </w:pPr>
             <w:r>
-              <w:t>600</w:t>
+              <w:t>643,61</w:t>
             </w:r>
           </w:p>
           <w:p>
@@ -2549,6 +2736,27 @@
               <w:keepNext/>
               <w:jc w:val="center"/>
             </w:pPr>
+            <w:r>
+              <w:t>-16,23</w:t>
+            </w:r>
+          </w:p>
+          <w:p>
+            <w:pPr>
+              <w:keepNext/>
+              <w:jc w:val="center"/>
+            </w:pPr>
+            <w:r>
+              <w:t>72,39</w:t>
+            </w:r>
+          </w:p>
+          <w:p>
+            <w:pPr>
+              <w:keepNext/>
+              <w:jc w:val="center"/>
+            </w:pPr>
+            <w:r>
+              <w:t>-15,42</w:t>
+            </w:r>
           </w:p>
         </w:tc>
       </w:tr>
@@ -2562,8 +2770,32 @@
           <w:p>
             <w:pPr>
               <w:keepNext/>
-              <w:jc w:val="center"/>
-            </w:pPr>
+              <w:spacing w:line="276" w:lineRule="auto"/>
+              <w:jc w:val="center"/>
+            </w:pPr>
+            <w:r>
+              <w:t>932,96</w:t>
+            </w:r>
+          </w:p>
+          <w:p>
+            <w:pPr>
+              <w:keepNext/>
+              <w:spacing w:line="276" w:lineRule="auto"/>
+              <w:jc w:val="center"/>
+            </w:pPr>
+            <w:r>
+              <w:t>808,08</w:t>
+            </w:r>
+          </w:p>
+          <w:p>
+            <w:pPr>
+              <w:keepNext/>
+              <w:spacing w:line="276" w:lineRule="auto"/>
+              <w:jc w:val="center"/>
+            </w:pPr>
+            <w:r>
+              <w:t>807,28</w:t>
+            </w:r>
           </w:p>
         </w:tc>
         <w:tc>
@@ -2584,7 +2816,7 @@
               <w:jc w:val="center"/>
             </w:pPr>
             <w:r>
-              <w:t>850</w:t>
+              <w:t>898,15</w:t>
             </w:r>
           </w:p>
           <w:p>
@@ -2605,6 +2837,27 @@
               <w:keepNext/>
               <w:jc w:val="center"/>
             </w:pPr>
+            <w:r>
+              <w:t>-34,81</w:t>
+            </w:r>
+          </w:p>
+          <w:p>
+            <w:pPr>
+              <w:keepNext/>
+              <w:jc w:val="center"/>
+            </w:pPr>
+            <w:r>
+              <w:t>90,07</w:t>
+            </w:r>
+          </w:p>
+          <w:p>
+            <w:pPr>
+              <w:keepNext/>
+              <w:jc w:val="center"/>
+            </w:pPr>
+            <w:r>
+              <w:t>90,87</w:t>
+            </w:r>
           </w:p>
         </w:tc>
       </w:tr>
@@ -2618,8 +2871,32 @@
           <w:p>
             <w:pPr>
               <w:keepNext/>
-              <w:jc w:val="center"/>
-            </w:pPr>
+              <w:spacing w:line="276" w:lineRule="auto"/>
+              <w:jc w:val="center"/>
+            </w:pPr>
+            <w:r>
+              <w:t>1142,43</w:t>
+            </w:r>
+          </w:p>
+          <w:p>
+            <w:pPr>
+              <w:keepNext/>
+              <w:spacing w:line="276" w:lineRule="auto"/>
+              <w:jc w:val="center"/>
+            </w:pPr>
+            <w:r>
+              <w:t>1042,53</w:t>
+            </w:r>
+          </w:p>
+          <w:p>
+            <w:pPr>
+              <w:keepNext/>
+              <w:spacing w:line="276" w:lineRule="auto"/>
+              <w:jc w:val="center"/>
+            </w:pPr>
+            <w:r>
+              <w:t>1142,43</w:t>
+            </w:r>
           </w:p>
         </w:tc>
         <w:tc>
@@ -2640,7 +2917,7 @@
               <w:jc w:val="center"/>
             </w:pPr>
             <w:r>
-              <w:t>1100</w:t>
+              <w:t>1143,73</w:t>
             </w:r>
           </w:p>
           <w:p>
@@ -2661,6 +2938,27 @@
               <w:keepNext/>
               <w:jc w:val="center"/>
             </w:pPr>
+            <w:r>
+              <w:t>1,30</w:t>
+            </w:r>
+          </w:p>
+          <w:p>
+            <w:pPr>
+              <w:keepNext/>
+              <w:jc w:val="center"/>
+            </w:pPr>
+            <w:r>
+              <w:t>101,2</w:t>
+            </w:r>
+          </w:p>
+          <w:p>
+            <w:pPr>
+              <w:keepNext/>
+              <w:jc w:val="center"/>
+            </w:pPr>
+            <w:r>
+              <w:t>1,10</w:t>
+            </w:r>
           </w:p>
         </w:tc>
       </w:tr>
@@ -2674,8 +2972,32 @@
           <w:p>
             <w:pPr>
               <w:keepNext/>
-              <w:jc w:val="center"/>
-            </w:pPr>
+              <w:spacing w:line="276" w:lineRule="auto"/>
+              <w:jc w:val="center"/>
+            </w:pPr>
+            <w:r>
+              <w:t>1359,96</w:t>
+            </w:r>
+          </w:p>
+          <w:p>
+            <w:pPr>
+              <w:keepNext/>
+              <w:spacing w:line="276" w:lineRule="auto"/>
+              <w:jc w:val="center"/>
+            </w:pPr>
+            <w:r>
+              <w:t>1399,44</w:t>
+            </w:r>
+          </w:p>
+          <w:p>
+            <w:pPr>
+              <w:keepNext/>
+              <w:spacing w:line="276" w:lineRule="auto"/>
+              <w:jc w:val="center"/>
+            </w:pPr>
+            <w:r>
+              <w:t>1318,87</w:t>
+            </w:r>
           </w:p>
         </w:tc>
         <w:tc>
@@ -2696,7 +3018,7 @@
               <w:jc w:val="center"/>
             </w:pPr>
             <w:r>
-              <w:t>1350</w:t>
+              <w:t>1400,77</w:t>
             </w:r>
           </w:p>
           <w:p>
@@ -2717,6 +3039,27 @@
               <w:keepNext/>
               <w:jc w:val="center"/>
             </w:pPr>
+            <w:r>
+              <w:t>40,81</w:t>
+            </w:r>
+          </w:p>
+          <w:p>
+            <w:pPr>
+              <w:keepNext/>
+              <w:jc w:val="center"/>
+            </w:pPr>
+            <w:r>
+              <w:t>1,33</w:t>
+            </w:r>
+          </w:p>
+          <w:p>
+            <w:pPr>
+              <w:keepNext/>
+              <w:jc w:val="center"/>
+            </w:pPr>
+            <w:r>
+              <w:t>81,90</w:t>
+            </w:r>
           </w:p>
         </w:tc>
       </w:tr>
@@ -2730,8 +3073,32 @@
           <w:p>
             <w:pPr>
               <w:keepNext/>
-              <w:jc w:val="center"/>
-            </w:pPr>
+              <w:spacing w:line="276" w:lineRule="auto"/>
+              <w:jc w:val="center"/>
+            </w:pPr>
+            <w:r>
+              <w:t>1616,16</w:t>
+            </w:r>
+          </w:p>
+          <w:p>
+            <w:pPr>
+              <w:keepNext/>
+              <w:spacing w:line="276" w:lineRule="auto"/>
+              <w:jc w:val="center"/>
+            </w:pPr>
+            <w:r>
+              <w:t>1615,36</w:t>
+            </w:r>
+          </w:p>
+          <w:p>
+            <w:pPr>
+              <w:keepNext/>
+              <w:spacing w:line="276" w:lineRule="auto"/>
+              <w:jc w:val="center"/>
+            </w:pPr>
+            <w:r>
+              <w:t>1616,16</w:t>
+            </w:r>
           </w:p>
         </w:tc>
         <w:tc>
@@ -2752,7 +3119,7 @@
               <w:jc w:val="center"/>
             </w:pPr>
             <w:r>
-              <w:t>1600</w:t>
+              <w:t>1650,83</w:t>
             </w:r>
           </w:p>
           <w:p>
@@ -2773,6 +3140,27 @@
               <w:keepNext/>
               <w:jc w:val="center"/>
             </w:pPr>
+            <w:r>
+              <w:t>34,67</w:t>
+            </w:r>
+          </w:p>
+          <w:p>
+            <w:pPr>
+              <w:keepNext/>
+              <w:jc w:val="center"/>
+            </w:pPr>
+            <w:r>
+              <w:t>35,47</w:t>
+            </w:r>
+          </w:p>
+          <w:p>
+            <w:pPr>
+              <w:keepNext/>
+              <w:jc w:val="center"/>
+            </w:pPr>
+            <w:r>
+              <w:t>34,67</w:t>
+            </w:r>
           </w:p>
         </w:tc>
       </w:tr>
@@ -2786,8 +3174,32 @@
           <w:p>
             <w:pPr>
               <w:keepNext/>
-              <w:jc w:val="center"/>
-            </w:pPr>
+              <w:spacing w:line="276" w:lineRule="auto"/>
+              <w:jc w:val="center"/>
+            </w:pPr>
+            <w:r>
+              <w:t>1865,92</w:t>
+            </w:r>
+          </w:p>
+          <w:p>
+            <w:pPr>
+              <w:keepNext/>
+              <w:spacing w:line="276" w:lineRule="auto"/>
+              <w:jc w:val="center"/>
+            </w:pPr>
+            <w:r>
+              <w:t>1865,92</w:t>
+            </w:r>
+          </w:p>
+          <w:p>
+            <w:pPr>
+              <w:keepNext/>
+              <w:spacing w:line="276" w:lineRule="auto"/>
+              <w:jc w:val="center"/>
+            </w:pPr>
+            <w:r>
+              <w:t>1865,92</w:t>
+            </w:r>
           </w:p>
         </w:tc>
         <w:tc>
@@ -2808,7 +3220,7 @@
               <w:jc w:val="center"/>
             </w:pPr>
             <w:r>
-              <w:t>1850</w:t>
+              <w:t>1902,39</w:t>
             </w:r>
           </w:p>
           <w:p>
@@ -2829,6 +3241,27 @@
               <w:keepNext/>
               <w:jc w:val="center"/>
             </w:pPr>
+            <w:r>
+              <w:t>36,47</w:t>
+            </w:r>
+          </w:p>
+          <w:p>
+            <w:pPr>
+              <w:keepNext/>
+              <w:jc w:val="center"/>
+            </w:pPr>
+            <w:r>
+              <w:t>36,47</w:t>
+            </w:r>
+          </w:p>
+          <w:p>
+            <w:pPr>
+              <w:keepNext/>
+              <w:jc w:val="center"/>
+            </w:pPr>
+            <w:r>
+              <w:t>36,47</w:t>
+            </w:r>
           </w:p>
         </w:tc>
       </w:tr>
@@ -2842,8 +3275,32 @@
           <w:p>
             <w:pPr>
               <w:keepNext/>
-              <w:jc w:val="center"/>
-            </w:pPr>
+              <w:spacing w:line="276" w:lineRule="auto"/>
+              <w:jc w:val="center"/>
+            </w:pPr>
+            <w:r>
+              <w:t>2137,86</w:t>
+            </w:r>
+          </w:p>
+          <w:p>
+            <w:pPr>
+              <w:keepNext/>
+              <w:spacing w:line="276" w:lineRule="auto"/>
+              <w:jc w:val="center"/>
+            </w:pPr>
+            <w:r>
+              <w:t>2085,86</w:t>
+            </w:r>
+          </w:p>
+          <w:p>
+            <w:pPr>
+              <w:keepNext/>
+              <w:spacing w:line="276" w:lineRule="auto"/>
+              <w:jc w:val="center"/>
+            </w:pPr>
+            <w:r>
+              <w:t>2111,65</w:t>
+            </w:r>
           </w:p>
         </w:tc>
         <w:tc>
@@ -2864,7 +3321,7 @@
               <w:jc w:val="center"/>
             </w:pPr>
             <w:r>
-              <w:t>2100</w:t>
+              <w:t>2149,88</w:t>
             </w:r>
           </w:p>
           <w:p>
@@ -2885,6 +3342,27 @@
               <w:keepNext/>
               <w:jc w:val="center"/>
             </w:pPr>
+            <w:r>
+              <w:t>12,02</w:t>
+            </w:r>
+          </w:p>
+          <w:p>
+            <w:pPr>
+              <w:keepNext/>
+              <w:jc w:val="center"/>
+            </w:pPr>
+            <w:r>
+              <w:t>64,02</w:t>
+            </w:r>
+          </w:p>
+          <w:p>
+            <w:pPr>
+              <w:keepNext/>
+              <w:jc w:val="center"/>
+            </w:pPr>
+            <w:r>
+              <w:t>38,23</w:t>
+            </w:r>
           </w:p>
         </w:tc>
       </w:tr>
@@ -2898,8 +3376,32 @@
           <w:p>
             <w:pPr>
               <w:keepNext/>
-              <w:jc w:val="center"/>
-            </w:pPr>
+              <w:spacing w:line="276" w:lineRule="auto"/>
+              <w:jc w:val="center"/>
+            </w:pPr>
+            <w:r>
+              <w:t>2378,32</w:t>
+            </w:r>
+          </w:p>
+          <w:p>
+            <w:pPr>
+              <w:keepNext/>
+              <w:spacing w:line="276" w:lineRule="auto"/>
+              <w:jc w:val="center"/>
+            </w:pPr>
+            <w:r>
+              <w:t>2332,40</w:t>
+            </w:r>
+          </w:p>
+          <w:p>
+            <w:pPr>
+              <w:keepNext/>
+              <w:spacing w:line="276" w:lineRule="auto"/>
+              <w:jc w:val="center"/>
+            </w:pPr>
+            <w:r>
+              <w:t>2378,32</w:t>
+            </w:r>
           </w:p>
         </w:tc>
         <w:tc>
@@ -2920,7 +3422,7 @@
               <w:jc w:val="center"/>
             </w:pPr>
             <w:r>
-              <w:t>2350</w:t>
+              <w:t>2399,10</w:t>
             </w:r>
           </w:p>
           <w:p>
@@ -2941,6 +3443,27 @@
               <w:keepNext/>
               <w:jc w:val="center"/>
             </w:pPr>
+            <w:r>
+              <w:t>20,78</w:t>
+            </w:r>
+          </w:p>
+          <w:p>
+            <w:pPr>
+              <w:keepNext/>
+              <w:jc w:val="center"/>
+            </w:pPr>
+            <w:r>
+              <w:t>66,70</w:t>
+            </w:r>
+          </w:p>
+          <w:p>
+            <w:pPr>
+              <w:keepNext/>
+              <w:jc w:val="center"/>
+            </w:pPr>
+            <w:r>
+              <w:t>20,78</w:t>
+            </w:r>
           </w:p>
         </w:tc>
       </w:tr>
@@ -2954,8 +3477,32 @@
           <w:p>
             <w:pPr>
               <w:keepNext/>
-              <w:jc w:val="center"/>
-            </w:pPr>
+              <w:spacing w:line="276" w:lineRule="auto"/>
+              <w:jc w:val="center"/>
+            </w:pPr>
+            <w:r>
+              <w:t>2597,46</w:t>
+            </w:r>
+          </w:p>
+          <w:p>
+            <w:pPr>
+              <w:keepNext/>
+              <w:spacing w:line="276" w:lineRule="auto"/>
+              <w:jc w:val="center"/>
+            </w:pPr>
+            <w:r>
+              <w:t>2597,46</w:t>
+            </w:r>
+          </w:p>
+          <w:p>
+            <w:pPr>
+              <w:keepNext/>
+              <w:spacing w:line="276" w:lineRule="auto"/>
+              <w:jc w:val="center"/>
+            </w:pPr>
+            <w:r>
+              <w:t>2597,46</w:t>
+            </w:r>
           </w:p>
         </w:tc>
         <w:tc>
@@ -2976,7 +3523,7 @@
               <w:jc w:val="center"/>
             </w:pPr>
             <w:r>
-              <w:t>2600</w:t>
+              <w:t>2649,56</w:t>
             </w:r>
           </w:p>
           <w:p>
@@ -2997,6 +3544,27 @@
               <w:keepNext/>
               <w:jc w:val="center"/>
             </w:pPr>
+            <w:r>
+              <w:t>52,01</w:t>
+            </w:r>
+          </w:p>
+          <w:p>
+            <w:pPr>
+              <w:keepNext/>
+              <w:jc w:val="center"/>
+            </w:pPr>
+            <w:r>
+              <w:t>52,01</w:t>
+            </w:r>
+          </w:p>
+          <w:p>
+            <w:pPr>
+              <w:keepNext/>
+              <w:jc w:val="center"/>
+            </w:pPr>
+            <w:r>
+              <w:t>52,01</w:t>
+            </w:r>
           </w:p>
         </w:tc>
       </w:tr>
@@ -3010,8 +3578,32 @@
           <w:p>
             <w:pPr>
               <w:keepNext/>
-              <w:jc w:val="center"/>
-            </w:pPr>
+              <w:spacing w:line="276" w:lineRule="auto"/>
+              <w:jc w:val="center"/>
+            </w:pPr>
+            <w:r>
+              <w:t>2837,55</w:t>
+            </w:r>
+          </w:p>
+          <w:p>
+            <w:pPr>
+              <w:keepNext/>
+              <w:spacing w:line="276" w:lineRule="auto"/>
+              <w:jc w:val="center"/>
+            </w:pPr>
+            <w:r>
+              <w:t>2837,55</w:t>
+            </w:r>
+          </w:p>
+          <w:p>
+            <w:pPr>
+              <w:keepNext/>
+              <w:spacing w:line="276" w:lineRule="auto"/>
+              <w:jc w:val="center"/>
+            </w:pPr>
+            <w:r>
+              <w:t>2856,95</w:t>
+            </w:r>
           </w:p>
         </w:tc>
         <w:tc>
@@ -3032,7 +3624,7 @@
               <w:jc w:val="center"/>
             </w:pPr>
             <w:r>
-              <w:t>2850</w:t>
+              <w:t>2900,95</w:t>
             </w:r>
           </w:p>
           <w:p>
@@ -3053,6 +3645,27 @@
               <w:keepNext/>
               <w:jc w:val="center"/>
             </w:pPr>
+            <w:r>
+              <w:t>63,40</w:t>
+            </w:r>
+          </w:p>
+          <w:p>
+            <w:pPr>
+              <w:keepNext/>
+              <w:jc w:val="center"/>
+            </w:pPr>
+            <w:r>
+              <w:t>63,40</w:t>
+            </w:r>
+          </w:p>
+          <w:p>
+            <w:pPr>
+              <w:keepNext/>
+              <w:jc w:val="center"/>
+            </w:pPr>
+            <w:r>
+              <w:t>44,00</w:t>
+            </w:r>
           </w:p>
         </w:tc>
       </w:tr>
@@ -3070,7 +3683,13 @@
               <w:jc w:val="center"/>
             </w:pPr>
             <w:r>
-              <w:t>Błąd skumulowany:</w:t>
+              <w:t xml:space="preserve">Błąd </w:t>
+            </w:r>
+            <w:r>
+              <w:t>średniokwadratowy</w:t>
+            </w:r>
+            <w:r>
+              <w:t>:</w:t>
             </w:r>
           </w:p>
         </w:tc>
@@ -3085,6 +3704,9 @@
               <w:keepNext/>
               <w:jc w:val="center"/>
             </w:pPr>
+            <w:r>
+              <w:t>10,94</w:t>
+            </w:r>
           </w:p>
         </w:tc>
       </w:tr>
@@ -3094,72 +3716,42 @@
         <w:pStyle w:val="Legenda"/>
         <w:jc w:val="center"/>
       </w:pPr>
+    </w:p>
+    <w:p>
+      <w:pPr>
+        <w:pStyle w:val="Legenda"/>
+        <w:jc w:val="center"/>
+      </w:pPr>
       <w:r>
         <w:t xml:space="preserve">Tabela </w:t>
       </w:r>
-      <w:fldSimple w:instr=" SEQ Tabela \* ARABIC ">
-        <w:r>
-          <w:rPr>
-            <w:noProof/>
-          </w:rPr>
-          <w:t>1</w:t>
-        </w:r>
-      </w:fldSimple>
+      <w:r>
+        <w:fldChar w:fldCharType="begin"/>
+      </w:r>
+      <w:r>
+        <w:instrText xml:space="preserve"> SEQ Tabela \* ARABIC </w:instrText>
+      </w:r>
+      <w:r>
+        <w:fldChar w:fldCharType="separate"/>
+      </w:r>
+      <w:r>
+        <w:rPr>
+          <w:noProof/>
+        </w:rPr>
+        <w:t>1</w:t>
+      </w:r>
+      <w:r>
+        <w:rPr>
+          <w:noProof/>
+        </w:rPr>
+        <w:fldChar w:fldCharType="end"/>
+      </w:r>
       <w:r>
         <w:t>. Wyniki pomiarów dokładności skonstruowanego czujnika</w:t>
       </w:r>
     </w:p>
     <w:p/>
     <w:p/>
-    <w:p>
-      <w:pPr>
-        <w:pStyle w:val="Tytu"/>
-      </w:pPr>
-      <w:r>
-        <w:lastRenderedPageBreak/>
-        <w:t>Wnioski</w:t>
-      </w:r>
-    </w:p>
-    <w:p>
-      <w:r>
-        <w:tab/>
-        <w:t xml:space="preserve">Możliwości użytkowanego mikrokontrolera STM32 w domenie analogowej nie są porywające. Plasują się na podobnym poziomie jak w konkurencyjnych układach. Mogą się one sprawdzić do implementowania prostych czujników, sterowników, czy regulatorów         o niskim stopniu skomplikowania. Połączone z możliwościami DSP mikrokontrolerów od ST mogą one stanowić solidną bazę do tworzenia np. urządzeń Internetu Rzeczy lub. Nie aspirują one do miana układów nadających się </w:t>
-      </w:r>
-      <w:r>
-        <w:t>w urządzeniach audio, czy precyzyjnych jednostkach pomiarowych. Ich największą zaletą jest, jak już wspomniano, prostota wykorzystania w potencjalnym urządzeniu.</w:t>
-      </w:r>
-    </w:p>
-    <w:p>
-      <w:r>
-        <w:t xml:space="preserve">Tworzony w ramach zajęć miernik </w:t>
-      </w:r>
-      <w:r>
-        <w:rPr>
-          <w:i/>
-          <w:iCs/>
-        </w:rPr>
-        <w:t>True RMS</w:t>
-      </w:r>
-      <w:r>
-        <w:t xml:space="preserve"> daleko odbiega od ideału. Duża ilość urządzeń cyfrowych w otoczeniu mikrokontrolera, taktowanych wysokimi częstotliwościami wprowadza sporą dawkę zniekształceń do pomiarów. Aby temu zaradzić można by wprowadzić na wejściu konwertera prosty filtr dolnoprzepustowy, który przepuściłby jedynie częstotliwości interesujące z punktu widzenia pomiaru.</w:t>
-      </w:r>
-    </w:p>
-    <w:p>
-      <w:r>
-        <w:t xml:space="preserve">Innej modyfikacji można z kolei dokonań w przypadku (nie implementowanego tutaj) przetwornika DAC, obecnego w niektórych mikrokontrolerach z rodziny STM32. Jego wysoka impedancja wyjściowa sprawia, że może on mieć kłopot z wysterowaniem niektórych układów. Aby temu zaradzić, wystarczyłoby umieścić prosty bufor prądowy w postaci np. </w:t>
-      </w:r>
-      <w:r>
-        <w:t xml:space="preserve">wzmacniacza </w:t>
-      </w:r>
-      <w:proofErr w:type="spellStart"/>
-      <w:r>
-        <w:t>nieodwracąjacego</w:t>
-      </w:r>
-      <w:proofErr w:type="spellEnd"/>
-      <w:r>
-        <w:t xml:space="preserve"> o jednostkowym wzmocnieniu.</w:t>
-      </w:r>
-    </w:p>
     <w:sectPr>
       <w:pgSz w:w="11906" w:h="16838"/>
       <w:pgMar w:top="1134" w:right="1418" w:bottom="1134" w:left="1418" w:header="709" w:footer="709" w:gutter="0"/>
@@ -3170,10 +3762,6 @@
     </w:sectPr>
   </w:body>
 </w:document>
-</file>
-
-<file path=word/numbering.xml><?xml version="1.0" encoding="utf-8"?>
-<w:numbering xmlns:wpc="http://schemas.microsoft.com/office/word/2010/wordprocessingCanvas" xmlns:cx="http://schemas.microsoft.com/office/drawing/2014/chartex" xmlns:cx1="http://schemas.microsoft.com/office/drawing/2015/9/8/chartex" xmlns:cx2="http://schemas.microsoft.com/office/drawing/2015/10/21/chartex" xmlns:cx3="http://schemas.microsoft.com/office/drawing/2016/5/9/chartex" xmlns:cx4="http://schemas.microsoft.com/office/drawing/2016/5/10/chartex" xmlns:cx5="http://schemas.microsoft.com/office/drawing/2016/5/11/chartex" xmlns:cx6="http://schemas.microsoft.com/office/drawing/2016/5/12/chartex" xmlns:cx7="http://schemas.microsoft.com/office/drawing/2016/5/13/chartex" xmlns:cx8="http://schemas.microsoft.com/office/drawing/2016/5/14/chartex" xmlns:mc="http://schemas.openxmlformats.org/markup-compatibility/2006" xmlns:aink="http://schemas.microsoft.com/office/drawing/2016/ink" xmlns:am3d="http://schemas.microsoft.com/office/drawing/2017/model3d" xmlns:o="urn:schemas-microsoft-com:office:office" xmlns:r="http://schemas.openxmlformats.org/officeDocument/2006/relationships" xmlns:m="http://schemas.openxmlformats.org/officeDocument/2006/math" xmlns:v="urn:schemas-microsoft-com:vml" xmlns:wp14="http://schemas.microsoft.com/office/word/2010/wordprocessingDrawing" xmlns:wp="http://schemas.openxmlformats.org/drawingml/2006/wordprocessingDrawing" xmlns:w10="urn:schemas-microsoft-com:office:word" xmlns:w="http://schemas.openxmlformats.org/wordprocessingml/2006/main" xmlns:w14="http://schemas.microsoft.com/office/word/2010/wordml" xmlns:w15="http://schemas.microsoft.com/office/word/2012/wordml" xmlns:w16cex="http://schemas.microsoft.com/office/word/2018/wordml/cex" xmlns:w16cid="http://schemas.microsoft.com/office/word/2016/wordml/cid" xmlns:w16="http://schemas.microsoft.com/office/word/2018/wordml" xmlns:w16se="http://schemas.microsoft.com/office/word/2015/wordml/symex" xmlns:wpg="http://schemas.microsoft.com/office/word/2010/wordprocessingGroup" xmlns:wpi="http://schemas.microsoft.com/office/word/2010/wordprocessingInk" xmlns:wne="http://schemas.microsoft.com/office/word/2006/wordml" xmlns:wps="http://schemas.microsoft.com/office/word/2010/wordprocessingShape" mc:Ignorable="w14 w15 w16se w16cid w16 w16cex wp14"/>
 </file>
 
 <file path=word/styles.xml><?xml version="1.0" encoding="utf-8"?>

</xml_diff>